<commit_message>
Typo fixed on P3
</commit_message>
<xml_diff>
--- a/assignment-1/report.docx
+++ b/assignment-1/report.docx
@@ -40,10 +40,7 @@
     </w:p>
     <w:p>
       <w:r>
-        <w:t xml:space="preserve">*Note: </w:t>
-      </w:r>
-      <w:r>
-        <w:t>In order to describe Part I, the document should include functional representation, graphical representation and OWL Code for all the n-</w:t>
+        <w:t>*Note: In order to describe Part I, the document should include functional representation, graphical representation and OWL Code for all the n-</w:t>
       </w:r>
       <w:proofErr w:type="spellStart"/>
       <w:r>
@@ -695,6 +692,8 @@
         <w:lastRenderedPageBreak/>
         <w:t>Functional representation:</w:t>
       </w:r>
+      <w:bookmarkStart w:id="0" w:name="_GoBack"/>
+      <w:bookmarkEnd w:id="0"/>
     </w:p>
     <w:p>
       <w:pPr>
@@ -819,10 +818,10 @@
         </w:rPr>
         <w:lastRenderedPageBreak/>
         <w:drawing>
-          <wp:inline distT="0" distB="0" distL="0" distR="0" wp14:anchorId="64F227D0" wp14:editId="28A92437">
-            <wp:extent cx="4762500" cy="4362450"/>
+          <wp:inline distT="0" distB="0" distL="0" distR="0" wp14:anchorId="228BCCEF" wp14:editId="25368A6F">
+            <wp:extent cx="5400040" cy="4479925"/>
             <wp:effectExtent l="0" t="0" r="0" b="0"/>
-            <wp:docPr id="10" name="Picture 10"/>
+            <wp:docPr id="2" name="Picture 2"/>
             <wp:cNvGraphicFramePr>
               <a:graphicFrameLocks xmlns:a="http://schemas.openxmlformats.org/drawingml/2006/main" noChangeAspect="1"/>
             </wp:cNvGraphicFramePr>
@@ -842,7 +841,7 @@
                   <pic:spPr>
                     <a:xfrm>
                       <a:off x="0" y="0"/>
-                      <a:ext cx="4762500" cy="4362450"/>
+                      <a:ext cx="5400040" cy="4479925"/>
                     </a:xfrm>
                     <a:prstGeom prst="rect">
                       <a:avLst/>
@@ -889,10 +888,7 @@
     </w:p>
     <w:p>
       <w:r>
-        <w:t xml:space="preserve">*Note: </w:t>
-      </w:r>
-      <w:r>
-        <w:t>In order to describe Part I, the document should include functional representation, graphical representation and OWL Code for all the n-</w:t>
+        <w:t>*Note: In order to describe Part I, the document should include functional representation, graphical representation and OWL Code for all the n-</w:t>
       </w:r>
       <w:proofErr w:type="spellStart"/>
       <w:r>
@@ -910,8 +906,6 @@
       <w:r>
         <w:t>.</w:t>
       </w:r>
-      <w:bookmarkStart w:id="0" w:name="_GoBack"/>
-      <w:bookmarkEnd w:id="0"/>
     </w:p>
     <w:p>
       <w:pPr>

</xml_diff>

<commit_message>
Added summary of the relations in task 1
</commit_message>
<xml_diff>
--- a/assignment-1/report.docx
+++ b/assignment-1/report.docx
@@ -60,6 +60,11 @@
       </w:r>
     </w:p>
     <w:p>
+      <w:r>
+        <w:t>In this situation we consider both the Buyer and the Seller as a subclass of the class Person. The relation between both is not disjoint, as a Seller can have another relationship with another instance of invoice, and a Buyer can eventually be a Seller issuing an Invoice. We see an Invoice as a Document with relation to some company (even if the Seller is a contractor, that would still be his company), but as in a company there are multiple kinds of commercial documents, we decided to have three classes: Document, which is the parent of Commercial Document, which is the parent of Invoice.</w:t>
+      </w:r>
+    </w:p>
+    <w:p>
       <w:pPr>
         <w:pStyle w:val="ListParagraph"/>
         <w:numPr>
@@ -88,6 +93,7 @@
         <w:rPr>
           <w:noProof/>
         </w:rPr>
+        <w:lastRenderedPageBreak/>
         <w:drawing>
           <wp:inline distT="0" distB="0" distL="0" distR="0" wp14:anchorId="018D3E4A" wp14:editId="68F0D47B">
             <wp:extent cx="5229225" cy="6000750"/>
@@ -144,7 +150,6 @@
         <w:ind w:left="720" w:hanging="720"/>
       </w:pPr>
       <w:r>
-        <w:lastRenderedPageBreak/>
         <w:t>S6. Dealers offer cars to customers for a certain price (</w:t>
       </w:r>
       <w:proofErr w:type="spellStart"/>
@@ -160,6 +165,11 @@
       </w:r>
     </w:p>
     <w:p>
+      <w:pPr>
+        <w:rPr>
+          <w:rStyle w:val="Hyperlink"/>
+        </w:rPr>
+      </w:pPr>
       <w:hyperlink r:id="rId6" w:anchor="projects/dfec7708-494b-4206-ad6d-0abefe21896f/edit/Classes" w:history="1">
         <w:r>
           <w:rPr>
@@ -170,6 +180,24 @@
       </w:hyperlink>
     </w:p>
     <w:p>
+      <w:r>
+        <w:rPr>
+          <w:rStyle w:val="Hyperlink"/>
+          <w:color w:val="auto"/>
+          <w:u w:val="none"/>
+        </w:rPr>
+        <w:t xml:space="preserve">The following situation models the situation of a Dealer (which is a subclass of Person) offering a Deal to a Customer (which is also a subclass of Person). Customer and Dealer will not be disjointed for the same reason that in the previous situation Seller and Buyer were not disjointed. </w:t>
+      </w:r>
+      <w:r>
+        <w:rPr>
+          <w:rStyle w:val="Hyperlink"/>
+          <w:color w:val="auto"/>
+          <w:u w:val="none"/>
+        </w:rPr>
+        <w:t>The deal consists of a Car (which is a kind of Vehicle) and a Price.</w:t>
+      </w:r>
+    </w:p>
+    <w:p>
       <w:pPr>
         <w:pStyle w:val="ListParagraph"/>
         <w:numPr>
@@ -198,6 +226,7 @@
         <w:rPr>
           <w:noProof/>
         </w:rPr>
+        <w:lastRenderedPageBreak/>
         <w:drawing>
           <wp:inline distT="0" distB="0" distL="0" distR="0" wp14:anchorId="3A38F226" wp14:editId="7DF8AE3C">
             <wp:extent cx="4800600" cy="2209800"/>
@@ -266,6 +295,11 @@
       </w:r>
     </w:p>
     <w:p/>
+    <w:p>
+      <w:r>
+        <w:t>In this case, we will treat an Actor as a subclass of a more general Profession class. The actor represents a character, and acts in a Play, which is part of a Season.</w:t>
+      </w:r>
+    </w:p>
     <w:p>
       <w:pPr>
         <w:pStyle w:val="ListParagraph"/>
@@ -363,6 +397,12 @@
       </w:r>
     </w:p>
     <w:p>
+      <w:pPr>
+        <w:rPr>
+          <w:color w:val="0000FF"/>
+          <w:u w:val="single"/>
+        </w:rPr>
+      </w:pPr>
       <w:hyperlink r:id="rId9" w:anchor="projects/1403b9df-4803-4599-a04e-907f8b8451aa/edit/Classes" w:history="1">
         <w:r>
           <w:rPr>
@@ -371,6 +411,11 @@
           <w:t>https://webprotege.stanford.edu/#projects/1403b9df-4803-4599-a04e-907f8b8451aa/edit/Classes</w:t>
         </w:r>
       </w:hyperlink>
+    </w:p>
+    <w:p>
+      <w:r>
+        <w:t>Tourists, which are a subclass of Person, use Shared Bicycles as a service provided by a Shared Bicycle Company. Share Bicycles are a type of Bicycles, which are a type of Vehicles. The same way, a Shared Bicycle Company is a child of the class Company. The Shared Bicycles are picked at Points of Interest, defined by the Shared Bicycle Company, which are Places.</w:t>
+      </w:r>
     </w:p>
     <w:p>
       <w:pPr>
@@ -469,7 +514,11 @@
         <w:t>).</w:t>
       </w:r>
     </w:p>
-    <w:p/>
+    <w:p>
+      <w:r>
+        <w:t>A Research Group hold an Internal Meeting, which is a child of the class Meeting, which take place in a Room and a Date. The Internal Meetings of the Research Group are held in a University Room, which is a subclass of Room.</w:t>
+      </w:r>
+    </w:p>
     <w:p>
       <w:pPr>
         <w:pStyle w:val="ListParagraph"/>
@@ -574,7 +623,11 @@
         <w:t>).</w:t>
       </w:r>
     </w:p>
-    <w:p/>
+    <w:p>
+      <w:r>
+        <w:t>On the one hand, we have the general classes: Student is a subclass of Person, and a Student studies in a Course, which is evaluated with a Mark and can be more specific, as an Italian Course. On the other hand, we have the instances: Peter and Susan are instances of the class Student, and both study in the same instance of the class Italian Course. Both have associated a Mark with the curse, which is high in the case of Susan and low in the case of Peter.</w:t>
+      </w:r>
+    </w:p>
     <w:p>
       <w:pPr>
         <w:pStyle w:val="ListParagraph"/>
@@ -660,6 +713,7 @@
         <w:pStyle w:val="Heading2"/>
       </w:pPr>
       <w:r>
+        <w:lastRenderedPageBreak/>
         <w:t>P2. Kate lost 5 kilos thanks to the Dukan diet, and her sister has gained 10 kilos with the Atkins diet (</w:t>
       </w:r>
       <w:proofErr w:type="spellStart"/>
@@ -679,7 +733,19 @@
         <w:t>).</w:t>
       </w:r>
     </w:p>
-    <w:p/>
+    <w:p>
+      <w:r>
+        <w:t xml:space="preserve">Again, we </w:t>
+      </w:r>
+      <w:r>
+        <w:t>have the general classes, which include Person, which can follow a Diet, which can be of different types. In our case, we have two disjointed classes, Dukan Diet and Atkins Diet.</w:t>
+      </w:r>
+    </w:p>
+    <w:p>
+      <w:r>
+        <w:t>We also have instances, Kate and her sister (who we do not know the name) are Persons, and they both follow an instance of the Dukan Diet and the Atkins Diet respectively. Both Diets have an initial and final weight, which are attributes of their parent class, Diet.</w:t>
+      </w:r>
+    </w:p>
     <w:p>
       <w:pPr>
         <w:pStyle w:val="ListParagraph"/>
@@ -689,11 +755,8 @@
         </w:numPr>
       </w:pPr>
       <w:r>
-        <w:lastRenderedPageBreak/>
         <w:t>Functional representation:</w:t>
       </w:r>
-      <w:bookmarkStart w:id="0" w:name="_GoBack"/>
-      <w:bookmarkEnd w:id="0"/>
     </w:p>
     <w:p>
       <w:pPr>
@@ -786,7 +849,15 @@
         <w:t>).</w:t>
       </w:r>
     </w:p>
-    <w:p/>
+    <w:p>
+      <w:r>
+        <w:t xml:space="preserve">The last of the relationships represent a Country with an Unemployment rate in the general sense. In this case our instance is Spain, and for the decreasing of the rate we have considered creating two instances of the class Unemployment, one representing the unemployment rate </w:t>
+      </w:r>
+      <w:r>
+        <w:lastRenderedPageBreak/>
+        <w:t>in 2018, which was 16.4%, and another one representing the unemployment rate in 2019, which was 14.3%. This way, we see it is a high rate that is dropping along the time.</w:t>
+      </w:r>
+    </w:p>
     <w:p>
       <w:pPr>
         <w:pStyle w:val="ListParagraph"/>
@@ -816,7 +887,6 @@
         <w:rPr>
           <w:noProof/>
         </w:rPr>
-        <w:lastRenderedPageBreak/>
         <w:drawing>
           <wp:inline distT="0" distB="0" distL="0" distR="0" wp14:anchorId="228BCCEF" wp14:editId="25368A6F">
             <wp:extent cx="5400040" cy="4479925"/>
@@ -915,7 +985,10 @@
         <w:t>Task A:</w:t>
       </w:r>
     </w:p>
-    <w:p/>
+    <w:p>
+      <w:bookmarkStart w:id="0" w:name="_GoBack"/>
+      <w:bookmarkEnd w:id="0"/>
+    </w:p>
     <w:p/>
     <w:p>
       <w:pPr>

</xml_diff>

<commit_message>
P1 changed: removed Italian Course subclass
</commit_message>
<xml_diff>
--- a/assignment-1/report.docx
+++ b/assignment-1/report.docx
@@ -659,10 +659,10 @@
         </w:rPr>
         <w:lastRenderedPageBreak/>
         <w:drawing>
-          <wp:inline distT="0" distB="0" distL="0" distR="0" wp14:anchorId="43F4D78F" wp14:editId="7DD18EA1">
-            <wp:extent cx="5400040" cy="7576185"/>
-            <wp:effectExtent l="0" t="0" r="0" b="5715"/>
-            <wp:docPr id="9" name="Picture 9"/>
+          <wp:inline distT="0" distB="0" distL="0" distR="0" wp14:anchorId="0BE597B9" wp14:editId="2A0A118A">
+            <wp:extent cx="5400040" cy="5639435"/>
+            <wp:effectExtent l="0" t="0" r="0" b="0"/>
+            <wp:docPr id="10" name="Picture 10"/>
             <wp:cNvGraphicFramePr>
               <a:graphicFrameLocks xmlns:a="http://schemas.openxmlformats.org/drawingml/2006/main" noChangeAspect="1"/>
             </wp:cNvGraphicFramePr>
@@ -682,7 +682,7 @@
                   <pic:spPr>
                     <a:xfrm>
                       <a:off x="0" y="0"/>
-                      <a:ext cx="5400040" cy="7576185"/>
+                      <a:ext cx="5400040" cy="5639435"/>
                     </a:xfrm>
                     <a:prstGeom prst="rect">
                       <a:avLst/>
@@ -694,6 +694,8 @@
           </wp:inline>
         </w:drawing>
       </w:r>
+      <w:bookmarkStart w:id="0" w:name="_GoBack"/>
+      <w:bookmarkEnd w:id="0"/>
     </w:p>
     <w:p>
       <w:pPr>
@@ -713,7 +715,6 @@
         <w:pStyle w:val="Heading2"/>
       </w:pPr>
       <w:r>
-        <w:lastRenderedPageBreak/>
         <w:t>P2. Kate lost 5 kilos thanks to the Dukan diet, and her sister has gained 10 kilos with the Atkins diet (</w:t>
       </w:r>
       <w:proofErr w:type="spellStart"/>
@@ -775,6 +776,7 @@
         <w:rPr>
           <w:noProof/>
         </w:rPr>
+        <w:lastRenderedPageBreak/>
         <w:drawing>
           <wp:inline distT="0" distB="0" distL="0" distR="0" wp14:anchorId="5460C2FA" wp14:editId="15BB7E82">
             <wp:extent cx="5400040" cy="4896485"/>
@@ -851,11 +853,7 @@
     </w:p>
     <w:p>
       <w:r>
-        <w:t xml:space="preserve">The last of the relationships represent a Country with an Unemployment rate in the general sense. In this case our instance is Spain, and for the decreasing of the rate we have considered creating two instances of the class Unemployment, one representing the unemployment rate </w:t>
-      </w:r>
-      <w:r>
-        <w:lastRenderedPageBreak/>
-        <w:t>in 2018, which was 16.4%, and another one representing the unemployment rate in 2019, which was 14.3%. This way, we see it is a high rate that is dropping along the time.</w:t>
+        <w:t>The last of the relationships represent a Country with an Unemployment rate in the general sense. In this case our instance is Spain, and for the decreasing of the rate we have considered creating two instances of the class Unemployment, one representing the unemployment rate in 2018, which was 16.4%, and another one representing the unemployment rate in 2019, which was 14.3%. This way, we see it is a high rate that is dropping along the time.</w:t>
       </w:r>
     </w:p>
     <w:p>
@@ -887,6 +885,7 @@
         <w:rPr>
           <w:noProof/>
         </w:rPr>
+        <w:lastRenderedPageBreak/>
         <w:drawing>
           <wp:inline distT="0" distB="0" distL="0" distR="0" wp14:anchorId="228BCCEF" wp14:editId="25368A6F">
             <wp:extent cx="5400040" cy="4479925"/>
@@ -1034,8 +1033,6 @@
       <w:r>
         <w:t>stan</w:t>
       </w:r>
-      <w:bookmarkStart w:id="0" w:name="_GoBack"/>
-      <w:bookmarkEnd w:id="0"/>
     </w:p>
     <w:p>
       <w:pPr>

</xml_diff>